<commit_message>
frmThongKe: tong quan thong ke
</commit_message>
<xml_diff>
--- a/thống kê.docx
+++ b/thống kê.docx
@@ -1895,7 +1895,12 @@
     </w:p>
     <w:p>
       <w:r>
-        <w:t xml:space="preserve">• Nhân viên có doanh thu mang về nhiều nhất ( MAX(bán vé, bán dịch vụ)) 7. Thống kê đồ ăn </w:t>
+        <w:t xml:space="preserve">• Nhân viên có doanh thu mang về nhiều nhất ( MAX(bán vé, bán dịch vụ)) </w:t>
+      </w:r>
+    </w:p>
+    <w:p>
+      <w:r>
+        <w:t xml:space="preserve">7. Thống kê đồ ăn </w:t>
       </w:r>
     </w:p>
     <w:p>

</xml_diff>

<commit_message>
giao dien cac form thong ke (khoanrg 90%)
</commit_message>
<xml_diff>
--- a/thống kê.docx
+++ b/thống kê.docx
@@ -1766,6 +1766,9 @@
       <w:r>
         <w:t xml:space="preserve">• Doanh thu theo từng suất chiếu (LICHCHIEU) </w:t>
       </w:r>
+      <w:r>
+        <w:tab/>
+      </w:r>
     </w:p>
     <w:p>
       <w:r>
@@ -1900,7 +1903,10 @@
     </w:p>
     <w:p>
       <w:r>
-        <w:t xml:space="preserve">7. Thống kê đồ ăn </w:t>
+        <w:t xml:space="preserve">7. Thống kê </w:t>
+      </w:r>
+      <w:r>
+        <w:t>dịch vụ</w:t>
       </w:r>
     </w:p>
     <w:p>

</xml_diff>